<commit_message>
Documentation/TechnicalDocumentation: [fix] - content info
</commit_message>
<xml_diff>
--- a/Documentation/TechnicalDocumentation.docx
+++ b/Documentation/TechnicalDocumentation.docx
@@ -524,7 +524,7 @@
           <w:r>
             <w:fldChar w:fldCharType="separate"/>
           </w:r>
-          <w:hyperlink w:anchor="_Toc26393278" w:history="1">
+          <w:hyperlink w:anchor="_Toc26482522" w:history="1">
             <w:r>
               <w:rPr>
                 <w:rStyle w:val="Hyperlink"/>
@@ -562,7 +562,7 @@
               <w:rPr>
                 <w:webHidden/>
               </w:rPr>
-              <w:instrText xml:space="preserve"> PAGEREF _Toc26393278 \h </w:instrText>
+              <w:instrText xml:space="preserve"> PAGEREF _Toc26482522 \h </w:instrText>
             </w:r>
             <w:r>
               <w:rPr>
@@ -590,81 +590,6 @@
           </w:hyperlink>
         </w:p>
         <w:p>
-          <w:pPr>
-            <w:pStyle w:val="TOC1"/>
-            <w:rPr>
-              <w:rFonts w:asciiTheme="minorHAnsi" w:eastAsiaTheme="minorEastAsia" w:hAnsiTheme="minorHAnsi"/>
-              <w:b w:val="0"/>
-              <w:sz w:val="22"/>
-              <w:lang w:val="en-US"/>
-            </w:rPr>
-          </w:pPr>
-          <w:hyperlink w:anchor="_Toc26393279" w:history="1">
-            <w:r>
-              <w:rPr>
-                <w:rStyle w:val="Hyperlink"/>
-              </w:rPr>
-              <w:t>2.</w:t>
-            </w:r>
-            <w:r>
-              <w:rPr>
-                <w:rFonts w:asciiTheme="minorHAnsi" w:eastAsiaTheme="minorEastAsia" w:hAnsiTheme="minorHAnsi"/>
-                <w:b w:val="0"/>
-                <w:sz w:val="22"/>
-                <w:lang w:val="en-US"/>
-              </w:rPr>
-              <w:tab/>
-            </w:r>
-            <w:r>
-              <w:rPr>
-                <w:rStyle w:val="Hyperlink"/>
-              </w:rPr>
-              <w:t>Izvori</w:t>
-            </w:r>
-            <w:r>
-              <w:rPr>
-                <w:webHidden/>
-              </w:rPr>
-              <w:tab/>
-            </w:r>
-            <w:r>
-              <w:rPr>
-                <w:webHidden/>
-              </w:rPr>
-              <w:fldChar w:fldCharType="begin"/>
-            </w:r>
-            <w:r>
-              <w:rPr>
-                <w:webHidden/>
-              </w:rPr>
-              <w:instrText xml:space="preserve"> PAGEREF _Toc26393279 \h </w:instrText>
-            </w:r>
-            <w:r>
-              <w:rPr>
-                <w:webHidden/>
-              </w:rPr>
-            </w:r>
-            <w:r>
-              <w:rPr>
-                <w:webHidden/>
-              </w:rPr>
-              <w:fldChar w:fldCharType="separate"/>
-            </w:r>
-            <w:r>
-              <w:rPr>
-                <w:webHidden/>
-              </w:rPr>
-              <w:t>4</w:t>
-            </w:r>
-            <w:r>
-              <w:rPr>
-                <w:webHidden/>
-              </w:rPr>
-              <w:fldChar w:fldCharType="end"/>
-            </w:r>
-          </w:hyperlink>
-        </w:p>
-        <w:p>
           <w:r>
             <w:fldChar w:fldCharType="end"/>
           </w:r>
@@ -686,6 +611,8 @@
       <w:r>
         <w:br w:type="page"/>
       </w:r>
+      <w:bookmarkStart w:id="0" w:name="_GoBack"/>
+      <w:bookmarkEnd w:id="0"/>
     </w:p>
     <w:p>
       <w:pPr>
@@ -695,19 +622,17 @@
           <w:numId w:val="24"/>
         </w:numPr>
       </w:pPr>
-      <w:bookmarkStart w:id="0" w:name="_Toc26393278"/>
+      <w:bookmarkStart w:id="1" w:name="_Toc26482522"/>
       <w:r>
         <w:lastRenderedPageBreak/>
         <w:t>Uvod</w:t>
       </w:r>
-      <w:bookmarkEnd w:id="0"/>
+      <w:bookmarkEnd w:id="1"/>
     </w:p>
     <w:p>
       <w:r>
         <w:t>U uvodu će se analizirati konceptualna priroda mobilne aplikacije „Deno“.</w:t>
       </w:r>
-      <w:bookmarkStart w:id="1" w:name="_GoBack"/>
-      <w:bookmarkEnd w:id="1"/>
     </w:p>
     <w:p>
       <w:pPr>
@@ -5071,7 +4996,7 @@
 </file>
 
 <file path=customXml/itemProps1.xml><?xml version="1.0" encoding="utf-8"?>
-<ds:datastoreItem xmlns:ds="http://schemas.openxmlformats.org/officeDocument/2006/customXml" ds:itemID="{072CBC27-54C6-4F96-B891-5DD25F18B072}">
+<ds:datastoreItem xmlns:ds="http://schemas.openxmlformats.org/officeDocument/2006/customXml" ds:itemID="{F3E864DF-E83E-4DDE-A5E0-CA5F3B938C7A}">
   <ds:schemaRefs>
     <ds:schemaRef ds:uri="http://schemas.openxmlformats.org/officeDocument/2006/bibliography"/>
   </ds:schemaRefs>

</xml_diff>